<commit_message>
Så der fandme data
</commit_message>
<xml_diff>
--- a/Kommandoer til Computerteknologiprojekt.docx
+++ b/Kommandoer til Computerteknologiprojekt.docx
@@ -27,8 +27,8 @@
         <w:tblLook w:val="04A0" w:firstRow="1" w:lastRow="0" w:firstColumn="1" w:lastColumn="0" w:noHBand="0" w:noVBand="1"/>
       </w:tblPr>
       <w:tblGrid>
-        <w:gridCol w:w="4814"/>
-        <w:gridCol w:w="4814"/>
+        <w:gridCol w:w="4861"/>
+        <w:gridCol w:w="4767"/>
       </w:tblGrid>
       <w:tr>
         <w:tc>
@@ -272,18 +272,46 @@
                 <w:lang w:val="en-US"/>
               </w:rPr>
             </w:pPr>
-          </w:p>
-        </w:tc>
-        <w:tc>
-          <w:tcPr>
-            <w:tcW w:w="4814" w:type="dxa"/>
-          </w:tcPr>
-          <w:p>
-            <w:pPr>
-              <w:rPr>
-                <w:lang w:val="en-US"/>
-              </w:rPr>
-            </w:pPr>
+            <w:proofErr w:type="spellStart"/>
+            <w:r>
+              <w:rPr>
+                <w:lang w:val="en-US"/>
+              </w:rPr>
+              <w:t>scp</w:t>
+            </w:r>
+            <w:proofErr w:type="spellEnd"/>
+            <w:r>
+              <w:rPr>
+                <w:lang w:val="en-US"/>
+              </w:rPr>
+              <w:t xml:space="preserve"> ubuntu@192.168.167.201:/</w:t>
+            </w:r>
+            <w:proofErr w:type="gramStart"/>
+            <w:r>
+              <w:rPr>
+                <w:lang w:val="en-US"/>
+              </w:rPr>
+              <w:t>home/ubuntu/log.csv .</w:t>
+            </w:r>
+            <w:proofErr w:type="gramEnd"/>
+          </w:p>
+        </w:tc>
+        <w:tc>
+          <w:tcPr>
+            <w:tcW w:w="4814" w:type="dxa"/>
+          </w:tcPr>
+          <w:p>
+            <w:pPr>
+              <w:rPr>
+                <w:lang w:val="en-US"/>
+              </w:rPr>
+            </w:pPr>
+            <w:r>
+              <w:rPr>
+                <w:lang w:val="en-US"/>
+              </w:rPr>
+              <w:t>Moves log file from ubuntu to pc</w:t>
+            </w:r>
           </w:p>
         </w:tc>
       </w:tr>
@@ -1252,6 +1280,7 @@
               <w:rPr>
                 <w:lang w:val="en-US"/>
               </w:rPr>
+              <w:lastRenderedPageBreak/>
               <w:t>cd ~/turtlebot3_ws/</w:t>
             </w:r>
           </w:p>
@@ -1326,7 +1355,6 @@
               <w:rPr>
                 <w:lang w:val="en-US"/>
               </w:rPr>
-              <w:lastRenderedPageBreak/>
               <w:t>ros2 launch turtlebot3_bringup robot.launch.py</w:t>
             </w:r>
           </w:p>

</xml_diff>